<commit_message>
Fixed several bugs (B_001). Also added some bugs to buglist)
</commit_message>
<xml_diff>
--- a/Project1/buglist.docx
+++ b/Project1/buglist.docx
@@ -31,15 +31,15 @@
         <w:tblLook w:val="0600"/>
       </w:tblPr>
       <w:tblGrid>
-        <w:gridCol w:w="1080"/>
-        <w:gridCol w:w="2640"/>
+        <w:gridCol w:w="1650"/>
+        <w:gridCol w:w="2070"/>
         <w:gridCol w:w="1860"/>
         <w:gridCol w:w="1860"/>
         <w:gridCol w:w="1860"/>
         <w:tblGridChange w:id="0">
           <w:tblGrid>
-            <w:gridCol w:w="1080"/>
-            <w:gridCol w:w="2640"/>
+            <w:gridCol w:w="1650"/>
+            <w:gridCol w:w="2070"/>
             <w:gridCol w:w="1860"/>
             <w:gridCol w:w="1860"/>
             <w:gridCol w:w="1860"/>
@@ -302,6 +302,64 @@
               <w:t xml:space="preserve">B_001</w:t>
             </w:r>
           </w:p>
+          <w:p>
+            <w:pPr>
+              <w:keepNext w:val="0"/>
+              <w:keepLines w:val="0"/>
+              <w:pageBreakBefore w:val="0"/>
+              <w:widowControl w:val="0"/>
+              <w:pBdr>
+                <w:top w:space="0" w:sz="0" w:val="nil"/>
+                <w:left w:space="0" w:sz="0" w:val="nil"/>
+                <w:bottom w:space="0" w:sz="0" w:val="nil"/>
+                <w:right w:space="0" w:sz="0" w:val="nil"/>
+                <w:between w:space="0" w:sz="0" w:val="nil"/>
+              </w:pBdr>
+              <w:shd w:fill="auto" w:val="clear"/>
+              <w:spacing w:after="0" w:before="0" w:line="240" w:lineRule="auto"/>
+              <w:ind w:left="0" w:right="0" w:firstLine="0"/>
+              <w:jc w:val="left"/>
+              <w:rPr>
+                <w:rFonts w:ascii="Times New Roman" w:cs="Times New Roman" w:eastAsia="Times New Roman" w:hAnsi="Times New Roman"/>
+              </w:rPr>
+            </w:pPr>
+            <w:r>
+              <w:rPr>
+                <w:rtl w:val="0"/>
+              </w:rPr>
+            </w:r>
+          </w:p>
+          <w:p>
+            <w:pPr>
+              <w:keepNext w:val="0"/>
+              <w:keepLines w:val="0"/>
+              <w:pageBreakBefore w:val="0"/>
+              <w:widowControl w:val="0"/>
+              <w:pBdr>
+                <w:top w:space="0" w:sz="0" w:val="nil"/>
+                <w:left w:space="0" w:sz="0" w:val="nil"/>
+                <w:bottom w:space="0" w:sz="0" w:val="nil"/>
+                <w:right w:space="0" w:sz="0" w:val="nil"/>
+                <w:between w:space="0" w:sz="0" w:val="nil"/>
+              </w:pBdr>
+              <w:shd w:fill="auto" w:val="clear"/>
+              <w:spacing w:after="0" w:before="0" w:line="240" w:lineRule="auto"/>
+              <w:ind w:left="0" w:right="0" w:firstLine="0"/>
+              <w:jc w:val="left"/>
+              <w:rPr>
+                <w:rFonts w:ascii="Times New Roman" w:cs="Times New Roman" w:eastAsia="Times New Roman" w:hAnsi="Times New Roman"/>
+                <w:b w:val="1"/>
+              </w:rPr>
+            </w:pPr>
+            <w:r>
+              <w:rPr>
+                <w:rFonts w:ascii="Times New Roman" w:cs="Times New Roman" w:eastAsia="Times New Roman" w:hAnsi="Times New Roman"/>
+                <w:b w:val="1"/>
+                <w:rtl w:val="0"/>
+              </w:rPr>
+              <w:t xml:space="preserve">FIXED -Ethan. However, might still be an issue if there are more seats than total candidates</w:t>
+            </w:r>
+          </w:p>
         </w:tc>
         <w:tc>
           <w:tcPr>
@@ -513,6 +571,33 @@
               <w:t xml:space="preserve">B_002</w:t>
             </w:r>
           </w:p>
+          <w:p>
+            <w:pPr>
+              <w:keepNext w:val="0"/>
+              <w:keepLines w:val="0"/>
+              <w:pageBreakBefore w:val="0"/>
+              <w:widowControl w:val="0"/>
+              <w:pBdr>
+                <w:top w:space="0" w:sz="0" w:val="nil"/>
+                <w:left w:space="0" w:sz="0" w:val="nil"/>
+                <w:bottom w:space="0" w:sz="0" w:val="nil"/>
+                <w:right w:space="0" w:sz="0" w:val="nil"/>
+                <w:between w:space="0" w:sz="0" w:val="nil"/>
+              </w:pBdr>
+              <w:shd w:fill="auto" w:val="clear"/>
+              <w:spacing w:after="0" w:before="0" w:line="240" w:lineRule="auto"/>
+              <w:ind w:left="0" w:right="0" w:firstLine="0"/>
+              <w:jc w:val="left"/>
+              <w:rPr>
+                <w:rFonts w:ascii="Times New Roman" w:cs="Times New Roman" w:eastAsia="Times New Roman" w:hAnsi="Times New Roman"/>
+              </w:rPr>
+            </w:pPr>
+            <w:r>
+              <w:rPr>
+                <w:rtl w:val="0"/>
+              </w:rPr>
+            </w:r>
+          </w:p>
         </w:tc>
         <w:tc>
           <w:tcPr>
@@ -675,6 +760,215 @@
                 <w:rtl w:val="0"/>
               </w:rPr>
               <w:t xml:space="preserve">Error checking for nonexistent file could be implemented better.</w:t>
+            </w:r>
+          </w:p>
+        </w:tc>
+      </w:tr>
+      <w:tr>
+        <w:trPr>
+          <w:cantSplit w:val="0"/>
+          <w:tblHeader w:val="0"/>
+        </w:trPr>
+        <w:tc>
+          <w:tcPr>
+            <w:shd w:fill="auto" w:val="clear"/>
+            <w:tcMar>
+              <w:top w:w="100.0" w:type="dxa"/>
+              <w:left w:w="100.0" w:type="dxa"/>
+              <w:bottom w:w="100.0" w:type="dxa"/>
+              <w:right w:w="100.0" w:type="dxa"/>
+            </w:tcMar>
+            <w:vAlign w:val="top"/>
+          </w:tcPr>
+          <w:p>
+            <w:pPr>
+              <w:keepNext w:val="0"/>
+              <w:keepLines w:val="0"/>
+              <w:pageBreakBefore w:val="0"/>
+              <w:widowControl w:val="0"/>
+              <w:pBdr>
+                <w:top w:space="0" w:sz="0" w:val="nil"/>
+                <w:left w:space="0" w:sz="0" w:val="nil"/>
+                <w:bottom w:space="0" w:sz="0" w:val="nil"/>
+                <w:right w:space="0" w:sz="0" w:val="nil"/>
+                <w:between w:space="0" w:sz="0" w:val="nil"/>
+              </w:pBdr>
+              <w:shd w:fill="auto" w:val="clear"/>
+              <w:spacing w:after="0" w:before="0" w:line="240" w:lineRule="auto"/>
+              <w:ind w:left="0" w:right="0" w:firstLine="0"/>
+              <w:jc w:val="left"/>
+              <w:rPr>
+                <w:rFonts w:ascii="Times New Roman" w:cs="Times New Roman" w:eastAsia="Times New Roman" w:hAnsi="Times New Roman"/>
+              </w:rPr>
+            </w:pPr>
+            <w:r>
+              <w:rPr>
+                <w:rFonts w:ascii="Times New Roman" w:cs="Times New Roman" w:eastAsia="Times New Roman" w:hAnsi="Times New Roman"/>
+                <w:rtl w:val="0"/>
+              </w:rPr>
+              <w:t xml:space="preserve">B_003</w:t>
+            </w:r>
+          </w:p>
+        </w:tc>
+        <w:tc>
+          <w:tcPr>
+            <w:shd w:fill="auto" w:val="clear"/>
+            <w:tcMar>
+              <w:top w:w="100.0" w:type="dxa"/>
+              <w:left w:w="100.0" w:type="dxa"/>
+              <w:bottom w:w="100.0" w:type="dxa"/>
+              <w:right w:w="100.0" w:type="dxa"/>
+            </w:tcMar>
+            <w:vAlign w:val="top"/>
+          </w:tcPr>
+          <w:p>
+            <w:pPr>
+              <w:keepNext w:val="0"/>
+              <w:keepLines w:val="0"/>
+              <w:pageBreakBefore w:val="0"/>
+              <w:widowControl w:val="0"/>
+              <w:pBdr>
+                <w:top w:space="0" w:sz="0" w:val="nil"/>
+                <w:left w:space="0" w:sz="0" w:val="nil"/>
+                <w:bottom w:space="0" w:sz="0" w:val="nil"/>
+                <w:right w:space="0" w:sz="0" w:val="nil"/>
+                <w:between w:space="0" w:sz="0" w:val="nil"/>
+              </w:pBdr>
+              <w:shd w:fill="auto" w:val="clear"/>
+              <w:spacing w:after="0" w:before="0" w:line="240" w:lineRule="auto"/>
+              <w:ind w:left="0" w:right="0" w:firstLine="0"/>
+              <w:jc w:val="left"/>
+              <w:rPr>
+                <w:rFonts w:ascii="Times New Roman" w:cs="Times New Roman" w:eastAsia="Times New Roman" w:hAnsi="Times New Roman"/>
+              </w:rPr>
+            </w:pPr>
+            <w:r>
+              <w:rPr>
+                <w:rFonts w:ascii="Times New Roman" w:cs="Times New Roman" w:eastAsia="Times New Roman" w:hAnsi="Times New Roman"/>
+                <w:rtl w:val="0"/>
+              </w:rPr>
+              <w:t xml:space="preserve">Algorithm to break ties isn’t random. Instead it always returns the same number.</w:t>
+            </w:r>
+          </w:p>
+        </w:tc>
+        <w:tc>
+          <w:tcPr>
+            <w:shd w:fill="auto" w:val="clear"/>
+            <w:tcMar>
+              <w:top w:w="100.0" w:type="dxa"/>
+              <w:left w:w="100.0" w:type="dxa"/>
+              <w:bottom w:w="100.0" w:type="dxa"/>
+              <w:right w:w="100.0" w:type="dxa"/>
+            </w:tcMar>
+            <w:vAlign w:val="top"/>
+          </w:tcPr>
+          <w:p>
+            <w:pPr>
+              <w:keepNext w:val="0"/>
+              <w:keepLines w:val="0"/>
+              <w:pageBreakBefore w:val="0"/>
+              <w:widowControl w:val="0"/>
+              <w:pBdr>
+                <w:top w:space="0" w:sz="0" w:val="nil"/>
+                <w:left w:space="0" w:sz="0" w:val="nil"/>
+                <w:bottom w:space="0" w:sz="0" w:val="nil"/>
+                <w:right w:space="0" w:sz="0" w:val="nil"/>
+                <w:between w:space="0" w:sz="0" w:val="nil"/>
+              </w:pBdr>
+              <w:shd w:fill="auto" w:val="clear"/>
+              <w:spacing w:after="0" w:before="0" w:line="240" w:lineRule="auto"/>
+              <w:ind w:left="0" w:right="0" w:firstLine="0"/>
+              <w:jc w:val="left"/>
+              <w:rPr>
+                <w:rFonts w:ascii="Times New Roman" w:cs="Times New Roman" w:eastAsia="Times New Roman" w:hAnsi="Times New Roman"/>
+              </w:rPr>
+            </w:pPr>
+            <w:r>
+              <w:rPr>
+                <w:rFonts w:ascii="Times New Roman" w:cs="Times New Roman" w:eastAsia="Times New Roman" w:hAnsi="Times New Roman"/>
+                <w:rtl w:val="0"/>
+              </w:rPr>
+              <w:t xml:space="preserve">Election.java: breakTie()</w:t>
+            </w:r>
+          </w:p>
+        </w:tc>
+        <w:tc>
+          <w:tcPr>
+            <w:shd w:fill="auto" w:val="clear"/>
+            <w:tcMar>
+              <w:top w:w="100.0" w:type="dxa"/>
+              <w:left w:w="100.0" w:type="dxa"/>
+              <w:bottom w:w="100.0" w:type="dxa"/>
+              <w:right w:w="100.0" w:type="dxa"/>
+            </w:tcMar>
+            <w:vAlign w:val="top"/>
+          </w:tcPr>
+          <w:p>
+            <w:pPr>
+              <w:keepNext w:val="0"/>
+              <w:keepLines w:val="0"/>
+              <w:pageBreakBefore w:val="0"/>
+              <w:widowControl w:val="0"/>
+              <w:pBdr>
+                <w:top w:space="0" w:sz="0" w:val="nil"/>
+                <w:left w:space="0" w:sz="0" w:val="nil"/>
+                <w:bottom w:space="0" w:sz="0" w:val="nil"/>
+                <w:right w:space="0" w:sz="0" w:val="nil"/>
+                <w:between w:space="0" w:sz="0" w:val="nil"/>
+              </w:pBdr>
+              <w:shd w:fill="auto" w:val="clear"/>
+              <w:spacing w:after="0" w:before="0" w:line="240" w:lineRule="auto"/>
+              <w:ind w:left="0" w:right="0" w:firstLine="0"/>
+              <w:jc w:val="left"/>
+              <w:rPr>
+                <w:rFonts w:ascii="Times New Roman" w:cs="Times New Roman" w:eastAsia="Times New Roman" w:hAnsi="Times New Roman"/>
+              </w:rPr>
+            </w:pPr>
+            <w:r>
+              <w:rPr>
+                <w:rFonts w:ascii="Times New Roman" w:cs="Times New Roman" w:eastAsia="Times New Roman" w:hAnsi="Times New Roman"/>
+                <w:rtl w:val="0"/>
+              </w:rPr>
+              <w:t xml:space="preserve">Run any file that results in a tie multiple times, and observe that the results are the same every time. E.g. run Project1/src/csvTestFiles/TestCPLNoBallots.csv. Should be random as there are no ballots, but is not random.</w:t>
+            </w:r>
+          </w:p>
+        </w:tc>
+        <w:tc>
+          <w:tcPr>
+            <w:shd w:fill="auto" w:val="clear"/>
+            <w:tcMar>
+              <w:top w:w="100.0" w:type="dxa"/>
+              <w:left w:w="100.0" w:type="dxa"/>
+              <w:bottom w:w="100.0" w:type="dxa"/>
+              <w:right w:w="100.0" w:type="dxa"/>
+            </w:tcMar>
+            <w:vAlign w:val="top"/>
+          </w:tcPr>
+          <w:p>
+            <w:pPr>
+              <w:keepNext w:val="0"/>
+              <w:keepLines w:val="0"/>
+              <w:pageBreakBefore w:val="0"/>
+              <w:widowControl w:val="0"/>
+              <w:pBdr>
+                <w:top w:space="0" w:sz="0" w:val="nil"/>
+                <w:left w:space="0" w:sz="0" w:val="nil"/>
+                <w:bottom w:space="0" w:sz="0" w:val="nil"/>
+                <w:right w:space="0" w:sz="0" w:val="nil"/>
+                <w:between w:space="0" w:sz="0" w:val="nil"/>
+              </w:pBdr>
+              <w:shd w:fill="auto" w:val="clear"/>
+              <w:spacing w:after="0" w:before="0" w:line="240" w:lineRule="auto"/>
+              <w:ind w:left="0" w:right="0" w:firstLine="0"/>
+              <w:jc w:val="left"/>
+              <w:rPr>
+                <w:rFonts w:ascii="Times New Roman" w:cs="Times New Roman" w:eastAsia="Times New Roman" w:hAnsi="Times New Roman"/>
+              </w:rPr>
+            </w:pPr>
+            <w:r>
+              <w:rPr>
+                <w:rtl w:val="0"/>
+              </w:rPr>
             </w:r>
           </w:p>
         </w:tc>

</xml_diff>